<commit_message>
Clase Jueves, Semana 4
</commit_message>
<xml_diff>
--- a/Semana 4/Guía de clases.docx
+++ b/Semana 4/Guía de clases.docx
@@ -86,6 +86,124 @@
           <w:szCs w:val="24"/>
         </w:rPr>
         <w:t>Taller sobre enlaces TCP</w:t>
+      </w:r>
+    </w:p>
+    <w:p>
+      <w:pPr>
+        <w:ind w:firstLine="708"/>
+        <w:rPr>
+          <w:b/>
+          <w:i/>
+          <w:sz w:val="24"/>
+          <w:szCs w:val="24"/>
+        </w:rPr>
+      </w:pPr>
+      <w:r>
+        <w:rPr>
+          <w:b/>
+          <w:i/>
+          <w:sz w:val="24"/>
+          <w:szCs w:val="24"/>
+        </w:rPr>
+        <w:t>Jueves</w:t>
+      </w:r>
+    </w:p>
+    <w:p>
+      <w:pPr>
+        <w:pStyle w:val="Prrafodelista"/>
+        <w:numPr>
+          <w:ilvl w:val="0"/>
+          <w:numId w:val="4"/>
+        </w:numPr>
+        <w:rPr>
+          <w:sz w:val="24"/>
+          <w:szCs w:val="24"/>
+        </w:rPr>
+      </w:pPr>
+      <w:proofErr w:type="spellStart"/>
+      <w:r>
+        <w:rPr>
+          <w:sz w:val="24"/>
+          <w:szCs w:val="24"/>
+        </w:rPr>
+        <w:t>Serialización</w:t>
+      </w:r>
+      <w:proofErr w:type="spellEnd"/>
+      <w:r>
+        <w:rPr>
+          <w:sz w:val="24"/>
+          <w:szCs w:val="24"/>
+        </w:rPr>
+        <w:t xml:space="preserve"> estilo JAVA</w:t>
+      </w:r>
+    </w:p>
+    <w:p>
+      <w:pPr>
+        <w:pStyle w:val="Prrafodelista"/>
+        <w:numPr>
+          <w:ilvl w:val="0"/>
+          <w:numId w:val="4"/>
+        </w:numPr>
+        <w:rPr>
+          <w:sz w:val="24"/>
+          <w:szCs w:val="24"/>
+        </w:rPr>
+      </w:pPr>
+      <w:r>
+        <w:rPr>
+          <w:sz w:val="24"/>
+          <w:szCs w:val="24"/>
+        </w:rPr>
+        <w:t>JSON</w:t>
+      </w:r>
+    </w:p>
+    <w:p>
+      <w:pPr>
+        <w:pStyle w:val="Prrafodelista"/>
+        <w:numPr>
+          <w:ilvl w:val="0"/>
+          <w:numId w:val="4"/>
+        </w:numPr>
+        <w:rPr>
+          <w:sz w:val="24"/>
+          <w:szCs w:val="24"/>
+        </w:rPr>
+      </w:pPr>
+      <w:proofErr w:type="spellStart"/>
+      <w:r>
+        <w:rPr>
+          <w:sz w:val="24"/>
+          <w:szCs w:val="24"/>
+        </w:rPr>
+        <w:t>Serialización</w:t>
+      </w:r>
+      <w:proofErr w:type="spellEnd"/>
+      <w:r>
+        <w:rPr>
+          <w:sz w:val="24"/>
+          <w:szCs w:val="24"/>
+        </w:rPr>
+        <w:t xml:space="preserve"> JSON</w:t>
+      </w:r>
+    </w:p>
+    <w:p>
+      <w:pPr>
+        <w:pStyle w:val="Prrafodelista"/>
+        <w:numPr>
+          <w:ilvl w:val="0"/>
+          <w:numId w:val="4"/>
+        </w:numPr>
+        <w:rPr>
+          <w:sz w:val="24"/>
+          <w:szCs w:val="24"/>
+        </w:rPr>
+      </w:pPr>
+      <w:r>
+        <w:rPr>
+          <w:sz w:val="24"/>
+          <w:szCs w:val="24"/>
+        </w:rPr>
+        <w:t>Implementación en un enlace TCP</w:t>
       </w:r>
       <w:bookmarkStart w:id="0" w:name="_GoBack"/>
       <w:bookmarkEnd w:id="0"/>
@@ -493,6 +611,95 @@
       </w:pPr>
     </w:lvl>
   </w:abstractNum>
+  <w:abstractNum w:abstractNumId="3" w15:restartNumberingAfterBreak="0">
+    <w:nsid w:val="6310184F"/>
+    <w:multiLevelType w:val="hybridMultilevel"/>
+    <w:tmpl w:val="A1A82FF8"/>
+    <w:lvl w:ilvl="0" w:tplc="9E7A486A">
+      <w:start w:val="1"/>
+      <w:numFmt w:val="decimal"/>
+      <w:lvlText w:val="%1."/>
+      <w:lvlJc w:val="left"/>
+      <w:pPr>
+        <w:ind w:left="1776" w:hanging="360"/>
+      </w:pPr>
+      <w:rPr>
+        <w:rFonts w:hint="default"/>
+      </w:rPr>
+    </w:lvl>
+    <w:lvl w:ilvl="1" w:tplc="240A0019" w:tentative="1">
+      <w:start w:val="1"/>
+      <w:numFmt w:val="lowerLetter"/>
+      <w:lvlText w:val="%2."/>
+      <w:lvlJc w:val="left"/>
+      <w:pPr>
+        <w:ind w:left="2496" w:hanging="360"/>
+      </w:pPr>
+    </w:lvl>
+    <w:lvl w:ilvl="2" w:tplc="240A001B" w:tentative="1">
+      <w:start w:val="1"/>
+      <w:numFmt w:val="lowerRoman"/>
+      <w:lvlText w:val="%3."/>
+      <w:lvlJc w:val="right"/>
+      <w:pPr>
+        <w:ind w:left="3216" w:hanging="180"/>
+      </w:pPr>
+    </w:lvl>
+    <w:lvl w:ilvl="3" w:tplc="240A000F" w:tentative="1">
+      <w:start w:val="1"/>
+      <w:numFmt w:val="decimal"/>
+      <w:lvlText w:val="%4."/>
+      <w:lvlJc w:val="left"/>
+      <w:pPr>
+        <w:ind w:left="3936" w:hanging="360"/>
+      </w:pPr>
+    </w:lvl>
+    <w:lvl w:ilvl="4" w:tplc="240A0019" w:tentative="1">
+      <w:start w:val="1"/>
+      <w:numFmt w:val="lowerLetter"/>
+      <w:lvlText w:val="%5."/>
+      <w:lvlJc w:val="left"/>
+      <w:pPr>
+        <w:ind w:left="4656" w:hanging="360"/>
+      </w:pPr>
+    </w:lvl>
+    <w:lvl w:ilvl="5" w:tplc="240A001B" w:tentative="1">
+      <w:start w:val="1"/>
+      <w:numFmt w:val="lowerRoman"/>
+      <w:lvlText w:val="%6."/>
+      <w:lvlJc w:val="right"/>
+      <w:pPr>
+        <w:ind w:left="5376" w:hanging="180"/>
+      </w:pPr>
+    </w:lvl>
+    <w:lvl w:ilvl="6" w:tplc="240A000F" w:tentative="1">
+      <w:start w:val="1"/>
+      <w:numFmt w:val="decimal"/>
+      <w:lvlText w:val="%7."/>
+      <w:lvlJc w:val="left"/>
+      <w:pPr>
+        <w:ind w:left="6096" w:hanging="360"/>
+      </w:pPr>
+    </w:lvl>
+    <w:lvl w:ilvl="7" w:tplc="240A0019" w:tentative="1">
+      <w:start w:val="1"/>
+      <w:numFmt w:val="lowerLetter"/>
+      <w:lvlText w:val="%8."/>
+      <w:lvlJc w:val="left"/>
+      <w:pPr>
+        <w:ind w:left="6816" w:hanging="360"/>
+      </w:pPr>
+    </w:lvl>
+    <w:lvl w:ilvl="8" w:tplc="240A001B" w:tentative="1">
+      <w:start w:val="1"/>
+      <w:numFmt w:val="lowerRoman"/>
+      <w:lvlText w:val="%9."/>
+      <w:lvlJc w:val="right"/>
+      <w:pPr>
+        <w:ind w:left="7536" w:hanging="180"/>
+      </w:pPr>
+    </w:lvl>
+  </w:abstractNum>
   <w:num w:numId="1">
     <w:abstractNumId w:val="0"/>
   </w:num>
@@ -501,6 +708,9 @@
   </w:num>
   <w:num w:numId="3">
     <w:abstractNumId w:val="2"/>
+  </w:num>
+  <w:num w:numId="4">
+    <w:abstractNumId w:val="3"/>
   </w:num>
 </w:numbering>
 </file>

</xml_diff>